<commit_message>
Minutes from meeting on 18/11/19
</commit_message>
<xml_diff>
--- a/WEEKLY MINUTES/W.C 11-11-19/12-11-19 SEMINAR.docx
+++ b/WEEKLY MINUTES/W.C 11-11-19/12-11-19 SEMINAR.docx
@@ -1,6 +1,6 @@
 
 <file path=word/document.xml><?xml version="1.0" encoding="utf-8"?>
-<w:document xmlns:wpc="http://schemas.microsoft.com/office/word/2010/wordprocessingCanvas" xmlns:cx="http://schemas.microsoft.com/office/drawing/2014/chartex" xmlns:cx1="http://schemas.microsoft.com/office/drawing/2015/9/8/chartex" xmlns:mc="http://schemas.openxmlformats.org/markup-compatibility/2006" xmlns:o="urn:schemas-microsoft-com:office:office" xmlns:r="http://schemas.openxmlformats.org/officeDocument/2006/relationships" xmlns:m="http://schemas.openxmlformats.org/officeDocument/2006/math" xmlns:v="urn:schemas-microsoft-com:vml" xmlns:wp14="http://schemas.microsoft.com/office/word/2010/wordprocessingDrawing" xmlns:wp="http://schemas.openxmlformats.org/drawingml/2006/wordprocessingDrawing" xmlns:w10="urn:schemas-microsoft-com:office:word" xmlns:w="http://schemas.openxmlformats.org/wordprocessingml/2006/main" xmlns:w14="http://schemas.microsoft.com/office/word/2010/wordml" xmlns:w15="http://schemas.microsoft.com/office/word/2012/wordml" xmlns:w16se="http://schemas.microsoft.com/office/word/2015/wordml/symex" xmlns:wpg="http://schemas.microsoft.com/office/word/2010/wordprocessingGroup" xmlns:wpi="http://schemas.microsoft.com/office/word/2010/wordprocessingInk" xmlns:wne="http://schemas.microsoft.com/office/word/2006/wordml" xmlns:wps="http://schemas.microsoft.com/office/word/2010/wordprocessingShape" mc:Ignorable="w14 w15 w16se wp14">
+<w:document xmlns:wpc="http://schemas.microsoft.com/office/word/2010/wordprocessingCanvas" xmlns:cx="http://schemas.microsoft.com/office/drawing/2014/chartex" xmlns:cx1="http://schemas.microsoft.com/office/drawing/2015/9/8/chartex" xmlns:cx2="http://schemas.microsoft.com/office/drawing/2015/10/21/chartex" xmlns:cx3="http://schemas.microsoft.com/office/drawing/2016/5/9/chartex" xmlns:cx4="http://schemas.microsoft.com/office/drawing/2016/5/10/chartex" xmlns:cx5="http://schemas.microsoft.com/office/drawing/2016/5/11/chartex" xmlns:cx6="http://schemas.microsoft.com/office/drawing/2016/5/12/chartex" xmlns:cx7="http://schemas.microsoft.com/office/drawing/2016/5/13/chartex" xmlns:cx8="http://schemas.microsoft.com/office/drawing/2016/5/14/chartex" xmlns:mc="http://schemas.openxmlformats.org/markup-compatibility/2006" xmlns:aink="http://schemas.microsoft.com/office/drawing/2016/ink" xmlns:am3d="http://schemas.microsoft.com/office/drawing/2017/model3d" xmlns:o="urn:schemas-microsoft-com:office:office" xmlns:r="http://schemas.openxmlformats.org/officeDocument/2006/relationships" xmlns:m="http://schemas.openxmlformats.org/officeDocument/2006/math" xmlns:v="urn:schemas-microsoft-com:vml" xmlns:wp14="http://schemas.microsoft.com/office/word/2010/wordprocessingDrawing" xmlns:wp="http://schemas.openxmlformats.org/drawingml/2006/wordprocessingDrawing" xmlns:w10="urn:schemas-microsoft-com:office:word" xmlns:w="http://schemas.openxmlformats.org/wordprocessingml/2006/main" xmlns:w14="http://schemas.microsoft.com/office/word/2010/wordml" xmlns:w15="http://schemas.microsoft.com/office/word/2012/wordml" xmlns:w16cid="http://schemas.microsoft.com/office/word/2016/wordml/cid" xmlns:w16se="http://schemas.microsoft.com/office/word/2015/wordml/symex" xmlns:wpg="http://schemas.microsoft.com/office/word/2010/wordprocessingGroup" xmlns:wpi="http://schemas.microsoft.com/office/word/2010/wordprocessingInk" xmlns:wne="http://schemas.microsoft.com/office/word/2006/wordml" xmlns:wps="http://schemas.microsoft.com/office/word/2010/wordprocessingShape" mc:Ignorable="w14 w15 w16se w16cid wp14">
   <w:body>
     <w:tbl>
       <w:tblPr>
@@ -1441,8 +1441,6 @@
                 <w:lang w:val="en-GB"/>
               </w:rPr>
             </w:pPr>
-            <w:bookmarkStart w:id="0" w:name="_GoBack"/>
-            <w:bookmarkEnd w:id="0"/>
           </w:p>
         </w:tc>
         <w:tc>
@@ -1476,6 +1474,14 @@
                 <w:lang w:val="en-GB"/>
               </w:rPr>
             </w:pPr>
+            <w:r>
+              <w:rPr>
+                <w:b w:val="0"/>
+                <w:color w:val="595959" w:themeColor="text1" w:themeTint="A6"/>
+                <w:lang w:val="en-GB"/>
+              </w:rPr>
+              <w:t>(4)</w:t>
+            </w:r>
           </w:p>
         </w:tc>
         <w:tc>
@@ -1492,6 +1498,15 @@
                 <w:lang w:val="en-GB"/>
               </w:rPr>
             </w:pPr>
+            <w:r>
+              <w:rPr>
+                <w:rFonts w:asciiTheme="majorHAnsi" w:eastAsiaTheme="majorEastAsia" w:hAnsiTheme="majorHAnsi" w:cstheme="majorBidi"/>
+                <w:b w:val="0"/>
+                <w:color w:val="595959" w:themeColor="text1" w:themeTint="A6"/>
+                <w:lang w:val="en-GB"/>
+              </w:rPr>
+              <w:t>Gannt Chart</w:t>
+            </w:r>
           </w:p>
         </w:tc>
         <w:tc>
@@ -1508,6 +1523,15 @@
                 <w:lang w:val="en-GB"/>
               </w:rPr>
             </w:pPr>
+            <w:r>
+              <w:rPr>
+                <w:rFonts w:asciiTheme="majorHAnsi" w:eastAsiaTheme="majorEastAsia" w:hAnsiTheme="majorHAnsi" w:cstheme="majorBidi"/>
+                <w:b w:val="0"/>
+                <w:color w:val="595959" w:themeColor="text1" w:themeTint="A6"/>
+                <w:lang w:val="en-GB"/>
+              </w:rPr>
+              <w:t>JB</w:t>
+            </w:r>
           </w:p>
         </w:tc>
         <w:tc>
@@ -1524,6 +1548,17 @@
                 <w:lang w:val="en-GB"/>
               </w:rPr>
             </w:pPr>
+            <w:r>
+              <w:rPr>
+                <w:rFonts w:asciiTheme="majorHAnsi" w:eastAsiaTheme="majorEastAsia" w:hAnsiTheme="majorHAnsi" w:cstheme="majorBidi"/>
+                <w:b w:val="0"/>
+                <w:color w:val="595959" w:themeColor="text1" w:themeTint="A6"/>
+                <w:lang w:val="en-GB"/>
+              </w:rPr>
+              <w:t>On going</w:t>
+            </w:r>
+            <w:bookmarkStart w:id="0" w:name="_GoBack"/>
+            <w:bookmarkEnd w:id="0"/>
           </w:p>
         </w:tc>
         <w:tc>
@@ -1602,7 +1637,7 @@
 </file>
 
 <file path=word/endnotes.xml><?xml version="1.0" encoding="utf-8"?>
-<w:endnotes xmlns:wpc="http://schemas.microsoft.com/office/word/2010/wordprocessingCanvas" xmlns:cx="http://schemas.microsoft.com/office/drawing/2014/chartex" xmlns:cx1="http://schemas.microsoft.com/office/drawing/2015/9/8/chartex" xmlns:mc="http://schemas.openxmlformats.org/markup-compatibility/2006" xmlns:o="urn:schemas-microsoft-com:office:office" xmlns:r="http://schemas.openxmlformats.org/officeDocument/2006/relationships" xmlns:m="http://schemas.openxmlformats.org/officeDocument/2006/math" xmlns:v="urn:schemas-microsoft-com:vml" xmlns:wp14="http://schemas.microsoft.com/office/word/2010/wordprocessingDrawing" xmlns:wp="http://schemas.openxmlformats.org/drawingml/2006/wordprocessingDrawing" xmlns:w10="urn:schemas-microsoft-com:office:word" xmlns:w="http://schemas.openxmlformats.org/wordprocessingml/2006/main" xmlns:w14="http://schemas.microsoft.com/office/word/2010/wordml" xmlns:w15="http://schemas.microsoft.com/office/word/2012/wordml" xmlns:w16se="http://schemas.microsoft.com/office/word/2015/wordml/symex" xmlns:wpg="http://schemas.microsoft.com/office/word/2010/wordprocessingGroup" xmlns:wpi="http://schemas.microsoft.com/office/word/2010/wordprocessingInk" xmlns:wne="http://schemas.microsoft.com/office/word/2006/wordml" xmlns:wps="http://schemas.microsoft.com/office/word/2010/wordprocessingShape" mc:Ignorable="w14 w15 w16se wp14">
+<w:endnotes xmlns:wpc="http://schemas.microsoft.com/office/word/2010/wordprocessingCanvas" xmlns:cx="http://schemas.microsoft.com/office/drawing/2014/chartex" xmlns:cx1="http://schemas.microsoft.com/office/drawing/2015/9/8/chartex" xmlns:cx2="http://schemas.microsoft.com/office/drawing/2015/10/21/chartex" xmlns:cx3="http://schemas.microsoft.com/office/drawing/2016/5/9/chartex" xmlns:cx4="http://schemas.microsoft.com/office/drawing/2016/5/10/chartex" xmlns:cx5="http://schemas.microsoft.com/office/drawing/2016/5/11/chartex" xmlns:cx6="http://schemas.microsoft.com/office/drawing/2016/5/12/chartex" xmlns:cx7="http://schemas.microsoft.com/office/drawing/2016/5/13/chartex" xmlns:cx8="http://schemas.microsoft.com/office/drawing/2016/5/14/chartex" xmlns:mc="http://schemas.openxmlformats.org/markup-compatibility/2006" xmlns:aink="http://schemas.microsoft.com/office/drawing/2016/ink" xmlns:am3d="http://schemas.microsoft.com/office/drawing/2017/model3d" xmlns:o="urn:schemas-microsoft-com:office:office" xmlns:r="http://schemas.openxmlformats.org/officeDocument/2006/relationships" xmlns:m="http://schemas.openxmlformats.org/officeDocument/2006/math" xmlns:v="urn:schemas-microsoft-com:vml" xmlns:wp14="http://schemas.microsoft.com/office/word/2010/wordprocessingDrawing" xmlns:wp="http://schemas.openxmlformats.org/drawingml/2006/wordprocessingDrawing" xmlns:w10="urn:schemas-microsoft-com:office:word" xmlns:w="http://schemas.openxmlformats.org/wordprocessingml/2006/main" xmlns:w14="http://schemas.microsoft.com/office/word/2010/wordml" xmlns:w15="http://schemas.microsoft.com/office/word/2012/wordml" xmlns:w16cid="http://schemas.microsoft.com/office/word/2016/wordml/cid" xmlns:w16se="http://schemas.microsoft.com/office/word/2015/wordml/symex" xmlns:wpg="http://schemas.microsoft.com/office/word/2010/wordprocessingGroup" xmlns:wpi="http://schemas.microsoft.com/office/word/2010/wordprocessingInk" xmlns:wne="http://schemas.microsoft.com/office/word/2006/wordml" xmlns:wps="http://schemas.microsoft.com/office/word/2010/wordprocessingShape" mc:Ignorable="w14 w15 w16se w16cid wp14">
   <w:endnote w:type="separator" w:id="-1">
     <w:p>
       <w:pPr>
@@ -1631,7 +1666,7 @@
 </file>
 
 <file path=word/footer1.xml><?xml version="1.0" encoding="utf-8"?>
-<w:ftr xmlns:wpc="http://schemas.microsoft.com/office/word/2010/wordprocessingCanvas" xmlns:cx="http://schemas.microsoft.com/office/drawing/2014/chartex" xmlns:cx1="http://schemas.microsoft.com/office/drawing/2015/9/8/chartex" xmlns:mc="http://schemas.openxmlformats.org/markup-compatibility/2006" xmlns:o="urn:schemas-microsoft-com:office:office" xmlns:r="http://schemas.openxmlformats.org/officeDocument/2006/relationships" xmlns:m="http://schemas.openxmlformats.org/officeDocument/2006/math" xmlns:v="urn:schemas-microsoft-com:vml" xmlns:wp14="http://schemas.microsoft.com/office/word/2010/wordprocessingDrawing" xmlns:wp="http://schemas.openxmlformats.org/drawingml/2006/wordprocessingDrawing" xmlns:w10="urn:schemas-microsoft-com:office:word" xmlns:w="http://schemas.openxmlformats.org/wordprocessingml/2006/main" xmlns:w14="http://schemas.microsoft.com/office/word/2010/wordml" xmlns:w15="http://schemas.microsoft.com/office/word/2012/wordml" xmlns:w16se="http://schemas.microsoft.com/office/word/2015/wordml/symex" xmlns:wpg="http://schemas.microsoft.com/office/word/2010/wordprocessingGroup" xmlns:wpi="http://schemas.microsoft.com/office/word/2010/wordprocessingInk" xmlns:wne="http://schemas.microsoft.com/office/word/2006/wordml" xmlns:wps="http://schemas.microsoft.com/office/word/2010/wordprocessingShape" mc:Ignorable="w14 w15 w16se wp14">
+<w:ftr xmlns:wpc="http://schemas.microsoft.com/office/word/2010/wordprocessingCanvas" xmlns:cx="http://schemas.microsoft.com/office/drawing/2014/chartex" xmlns:cx1="http://schemas.microsoft.com/office/drawing/2015/9/8/chartex" xmlns:cx2="http://schemas.microsoft.com/office/drawing/2015/10/21/chartex" xmlns:cx3="http://schemas.microsoft.com/office/drawing/2016/5/9/chartex" xmlns:cx4="http://schemas.microsoft.com/office/drawing/2016/5/10/chartex" xmlns:cx5="http://schemas.microsoft.com/office/drawing/2016/5/11/chartex" xmlns:cx6="http://schemas.microsoft.com/office/drawing/2016/5/12/chartex" xmlns:cx7="http://schemas.microsoft.com/office/drawing/2016/5/13/chartex" xmlns:cx8="http://schemas.microsoft.com/office/drawing/2016/5/14/chartex" xmlns:mc="http://schemas.openxmlformats.org/markup-compatibility/2006" xmlns:aink="http://schemas.microsoft.com/office/drawing/2016/ink" xmlns:am3d="http://schemas.microsoft.com/office/drawing/2017/model3d" xmlns:o="urn:schemas-microsoft-com:office:office" xmlns:r="http://schemas.openxmlformats.org/officeDocument/2006/relationships" xmlns:m="http://schemas.openxmlformats.org/officeDocument/2006/math" xmlns:v="urn:schemas-microsoft-com:vml" xmlns:wp14="http://schemas.microsoft.com/office/word/2010/wordprocessingDrawing" xmlns:wp="http://schemas.openxmlformats.org/drawingml/2006/wordprocessingDrawing" xmlns:w10="urn:schemas-microsoft-com:office:word" xmlns:w="http://schemas.openxmlformats.org/wordprocessingml/2006/main" xmlns:w14="http://schemas.microsoft.com/office/word/2010/wordml" xmlns:w15="http://schemas.microsoft.com/office/word/2012/wordml" xmlns:w16cid="http://schemas.microsoft.com/office/word/2016/wordml/cid" xmlns:w16se="http://schemas.microsoft.com/office/word/2015/wordml/symex" xmlns:wpg="http://schemas.microsoft.com/office/word/2010/wordprocessingGroup" xmlns:wpi="http://schemas.microsoft.com/office/word/2010/wordprocessingInk" xmlns:wne="http://schemas.microsoft.com/office/word/2006/wordml" xmlns:wps="http://schemas.microsoft.com/office/word/2010/wordprocessingShape" mc:Ignorable="w14 w15 w16se w16cid wp14">
   <w:p>
     <w:pPr>
       <w:pStyle w:val="Footer"/>
@@ -1679,7 +1714,7 @@
 </file>
 
 <file path=word/footer2.xml><?xml version="1.0" encoding="utf-8"?>
-<w:ftr xmlns:wpc="http://schemas.microsoft.com/office/word/2010/wordprocessingCanvas" xmlns:cx="http://schemas.microsoft.com/office/drawing/2014/chartex" xmlns:cx1="http://schemas.microsoft.com/office/drawing/2015/9/8/chartex" xmlns:mc="http://schemas.openxmlformats.org/markup-compatibility/2006" xmlns:o="urn:schemas-microsoft-com:office:office" xmlns:r="http://schemas.openxmlformats.org/officeDocument/2006/relationships" xmlns:m="http://schemas.openxmlformats.org/officeDocument/2006/math" xmlns:v="urn:schemas-microsoft-com:vml" xmlns:wp14="http://schemas.microsoft.com/office/word/2010/wordprocessingDrawing" xmlns:wp="http://schemas.openxmlformats.org/drawingml/2006/wordprocessingDrawing" xmlns:w10="urn:schemas-microsoft-com:office:word" xmlns:w="http://schemas.openxmlformats.org/wordprocessingml/2006/main" xmlns:w14="http://schemas.microsoft.com/office/word/2010/wordml" xmlns:w15="http://schemas.microsoft.com/office/word/2012/wordml" xmlns:w16se="http://schemas.microsoft.com/office/word/2015/wordml/symex" xmlns:wpg="http://schemas.microsoft.com/office/word/2010/wordprocessingGroup" xmlns:wpi="http://schemas.microsoft.com/office/word/2010/wordprocessingInk" xmlns:wne="http://schemas.microsoft.com/office/word/2006/wordml" xmlns:wps="http://schemas.microsoft.com/office/word/2010/wordprocessingShape" mc:Ignorable="w14 w15 w16se wp14">
+<w:ftr xmlns:wpc="http://schemas.microsoft.com/office/word/2010/wordprocessingCanvas" xmlns:cx="http://schemas.microsoft.com/office/drawing/2014/chartex" xmlns:cx1="http://schemas.microsoft.com/office/drawing/2015/9/8/chartex" xmlns:cx2="http://schemas.microsoft.com/office/drawing/2015/10/21/chartex" xmlns:cx3="http://schemas.microsoft.com/office/drawing/2016/5/9/chartex" xmlns:cx4="http://schemas.microsoft.com/office/drawing/2016/5/10/chartex" xmlns:cx5="http://schemas.microsoft.com/office/drawing/2016/5/11/chartex" xmlns:cx6="http://schemas.microsoft.com/office/drawing/2016/5/12/chartex" xmlns:cx7="http://schemas.microsoft.com/office/drawing/2016/5/13/chartex" xmlns:cx8="http://schemas.microsoft.com/office/drawing/2016/5/14/chartex" xmlns:mc="http://schemas.openxmlformats.org/markup-compatibility/2006" xmlns:aink="http://schemas.microsoft.com/office/drawing/2016/ink" xmlns:am3d="http://schemas.microsoft.com/office/drawing/2017/model3d" xmlns:o="urn:schemas-microsoft-com:office:office" xmlns:r="http://schemas.openxmlformats.org/officeDocument/2006/relationships" xmlns:m="http://schemas.openxmlformats.org/officeDocument/2006/math" xmlns:v="urn:schemas-microsoft-com:vml" xmlns:wp14="http://schemas.microsoft.com/office/word/2010/wordprocessingDrawing" xmlns:wp="http://schemas.openxmlformats.org/drawingml/2006/wordprocessingDrawing" xmlns:w10="urn:schemas-microsoft-com:office:word" xmlns:w="http://schemas.openxmlformats.org/wordprocessingml/2006/main" xmlns:w14="http://schemas.microsoft.com/office/word/2010/wordml" xmlns:w15="http://schemas.microsoft.com/office/word/2012/wordml" xmlns:w16cid="http://schemas.microsoft.com/office/word/2016/wordml/cid" xmlns:w16se="http://schemas.microsoft.com/office/word/2015/wordml/symex" xmlns:wpg="http://schemas.microsoft.com/office/word/2010/wordprocessingGroup" xmlns:wpi="http://schemas.microsoft.com/office/word/2010/wordprocessingInk" xmlns:wne="http://schemas.microsoft.com/office/word/2006/wordml" xmlns:wps="http://schemas.microsoft.com/office/word/2010/wordprocessingShape" mc:Ignorable="w14 w15 w16se w16cid wp14">
   <w:p>
     <w:pPr>
       <w:pStyle w:val="Footer"/>
@@ -1698,7 +1733,7 @@
 </file>
 
 <file path=word/footnotes.xml><?xml version="1.0" encoding="utf-8"?>
-<w:footnotes xmlns:wpc="http://schemas.microsoft.com/office/word/2010/wordprocessingCanvas" xmlns:cx="http://schemas.microsoft.com/office/drawing/2014/chartex" xmlns:cx1="http://schemas.microsoft.com/office/drawing/2015/9/8/chartex" xmlns:mc="http://schemas.openxmlformats.org/markup-compatibility/2006" xmlns:o="urn:schemas-microsoft-com:office:office" xmlns:r="http://schemas.openxmlformats.org/officeDocument/2006/relationships" xmlns:m="http://schemas.openxmlformats.org/officeDocument/2006/math" xmlns:v="urn:schemas-microsoft-com:vml" xmlns:wp14="http://schemas.microsoft.com/office/word/2010/wordprocessingDrawing" xmlns:wp="http://schemas.openxmlformats.org/drawingml/2006/wordprocessingDrawing" xmlns:w10="urn:schemas-microsoft-com:office:word" xmlns:w="http://schemas.openxmlformats.org/wordprocessingml/2006/main" xmlns:w14="http://schemas.microsoft.com/office/word/2010/wordml" xmlns:w15="http://schemas.microsoft.com/office/word/2012/wordml" xmlns:w16se="http://schemas.microsoft.com/office/word/2015/wordml/symex" xmlns:wpg="http://schemas.microsoft.com/office/word/2010/wordprocessingGroup" xmlns:wpi="http://schemas.microsoft.com/office/word/2010/wordprocessingInk" xmlns:wne="http://schemas.microsoft.com/office/word/2006/wordml" xmlns:wps="http://schemas.microsoft.com/office/word/2010/wordprocessingShape" mc:Ignorable="w14 w15 w16se wp14">
+<w:footnotes xmlns:wpc="http://schemas.microsoft.com/office/word/2010/wordprocessingCanvas" xmlns:cx="http://schemas.microsoft.com/office/drawing/2014/chartex" xmlns:cx1="http://schemas.microsoft.com/office/drawing/2015/9/8/chartex" xmlns:cx2="http://schemas.microsoft.com/office/drawing/2015/10/21/chartex" xmlns:cx3="http://schemas.microsoft.com/office/drawing/2016/5/9/chartex" xmlns:cx4="http://schemas.microsoft.com/office/drawing/2016/5/10/chartex" xmlns:cx5="http://schemas.microsoft.com/office/drawing/2016/5/11/chartex" xmlns:cx6="http://schemas.microsoft.com/office/drawing/2016/5/12/chartex" xmlns:cx7="http://schemas.microsoft.com/office/drawing/2016/5/13/chartex" xmlns:cx8="http://schemas.microsoft.com/office/drawing/2016/5/14/chartex" xmlns:mc="http://schemas.openxmlformats.org/markup-compatibility/2006" xmlns:aink="http://schemas.microsoft.com/office/drawing/2016/ink" xmlns:am3d="http://schemas.microsoft.com/office/drawing/2017/model3d" xmlns:o="urn:schemas-microsoft-com:office:office" xmlns:r="http://schemas.openxmlformats.org/officeDocument/2006/relationships" xmlns:m="http://schemas.openxmlformats.org/officeDocument/2006/math" xmlns:v="urn:schemas-microsoft-com:vml" xmlns:wp14="http://schemas.microsoft.com/office/word/2010/wordprocessingDrawing" xmlns:wp="http://schemas.openxmlformats.org/drawingml/2006/wordprocessingDrawing" xmlns:w10="urn:schemas-microsoft-com:office:word" xmlns:w="http://schemas.openxmlformats.org/wordprocessingml/2006/main" xmlns:w14="http://schemas.microsoft.com/office/word/2010/wordml" xmlns:w15="http://schemas.microsoft.com/office/word/2012/wordml" xmlns:w16cid="http://schemas.microsoft.com/office/word/2016/wordml/cid" xmlns:w16se="http://schemas.microsoft.com/office/word/2015/wordml/symex" xmlns:wpg="http://schemas.microsoft.com/office/word/2010/wordprocessingGroup" xmlns:wpi="http://schemas.microsoft.com/office/word/2010/wordprocessingInk" xmlns:wne="http://schemas.microsoft.com/office/word/2006/wordml" xmlns:wps="http://schemas.microsoft.com/office/word/2010/wordprocessingShape" mc:Ignorable="w14 w15 w16se w16cid wp14">
   <w:footnote w:type="separator" w:id="-1">
     <w:p>
       <w:pPr>
@@ -1727,7 +1762,7 @@
 </file>
 
 <file path=word/numbering.xml><?xml version="1.0" encoding="utf-8"?>
-<w:numbering xmlns:wpc="http://schemas.microsoft.com/office/word/2010/wordprocessingCanvas" xmlns:cx="http://schemas.microsoft.com/office/drawing/2014/chartex" xmlns:cx1="http://schemas.microsoft.com/office/drawing/2015/9/8/chartex" xmlns:mc="http://schemas.openxmlformats.org/markup-compatibility/2006" xmlns:o="urn:schemas-microsoft-com:office:office" xmlns:r="http://schemas.openxmlformats.org/officeDocument/2006/relationships" xmlns:m="http://schemas.openxmlformats.org/officeDocument/2006/math" xmlns:v="urn:schemas-microsoft-com:vml" xmlns:wp14="http://schemas.microsoft.com/office/word/2010/wordprocessingDrawing" xmlns:wp="http://schemas.openxmlformats.org/drawingml/2006/wordprocessingDrawing" xmlns:w10="urn:schemas-microsoft-com:office:word" xmlns:w="http://schemas.openxmlformats.org/wordprocessingml/2006/main" xmlns:w14="http://schemas.microsoft.com/office/word/2010/wordml" xmlns:w15="http://schemas.microsoft.com/office/word/2012/wordml" xmlns:w16se="http://schemas.microsoft.com/office/word/2015/wordml/symex" xmlns:wpg="http://schemas.microsoft.com/office/word/2010/wordprocessingGroup" xmlns:wpi="http://schemas.microsoft.com/office/word/2010/wordprocessingInk" xmlns:wne="http://schemas.microsoft.com/office/word/2006/wordml" xmlns:wps="http://schemas.microsoft.com/office/word/2010/wordprocessingShape" mc:Ignorable="w14 w15 w16se wp14">
+<w:numbering xmlns:wpc="http://schemas.microsoft.com/office/word/2010/wordprocessingCanvas" xmlns:cx="http://schemas.microsoft.com/office/drawing/2014/chartex" xmlns:cx1="http://schemas.microsoft.com/office/drawing/2015/9/8/chartex" xmlns:cx2="http://schemas.microsoft.com/office/drawing/2015/10/21/chartex" xmlns:cx3="http://schemas.microsoft.com/office/drawing/2016/5/9/chartex" xmlns:cx4="http://schemas.microsoft.com/office/drawing/2016/5/10/chartex" xmlns:cx5="http://schemas.microsoft.com/office/drawing/2016/5/11/chartex" xmlns:cx6="http://schemas.microsoft.com/office/drawing/2016/5/12/chartex" xmlns:cx7="http://schemas.microsoft.com/office/drawing/2016/5/13/chartex" xmlns:cx8="http://schemas.microsoft.com/office/drawing/2016/5/14/chartex" xmlns:mc="http://schemas.openxmlformats.org/markup-compatibility/2006" xmlns:aink="http://schemas.microsoft.com/office/drawing/2016/ink" xmlns:am3d="http://schemas.microsoft.com/office/drawing/2017/model3d" xmlns:o="urn:schemas-microsoft-com:office:office" xmlns:r="http://schemas.openxmlformats.org/officeDocument/2006/relationships" xmlns:m="http://schemas.openxmlformats.org/officeDocument/2006/math" xmlns:v="urn:schemas-microsoft-com:vml" xmlns:wp14="http://schemas.microsoft.com/office/word/2010/wordprocessingDrawing" xmlns:wp="http://schemas.openxmlformats.org/drawingml/2006/wordprocessingDrawing" xmlns:w10="urn:schemas-microsoft-com:office:word" xmlns:w="http://schemas.openxmlformats.org/wordprocessingml/2006/main" xmlns:w14="http://schemas.microsoft.com/office/word/2010/wordml" xmlns:w15="http://schemas.microsoft.com/office/word/2012/wordml" xmlns:w16cid="http://schemas.microsoft.com/office/word/2016/wordml/cid" xmlns:w16se="http://schemas.microsoft.com/office/word/2015/wordml/symex" xmlns:wpg="http://schemas.microsoft.com/office/word/2010/wordprocessingGroup" xmlns:wpi="http://schemas.microsoft.com/office/word/2010/wordprocessingInk" xmlns:wne="http://schemas.microsoft.com/office/word/2006/wordml" xmlns:wps="http://schemas.microsoft.com/office/word/2010/wordprocessingShape" mc:Ignorable="w14 w15 w16se w16cid wp14">
   <w:abstractNum w:abstractNumId="0" w15:restartNumberingAfterBreak="0">
     <w:nsid w:val="FFFFFF7C"/>
     <w:multiLevelType w:val="singleLevel"/>
@@ -2237,7 +2272,7 @@
 </file>
 
 <file path=word/styles.xml><?xml version="1.0" encoding="utf-8"?>
-<w:styles xmlns:mc="http://schemas.openxmlformats.org/markup-compatibility/2006" xmlns:r="http://schemas.openxmlformats.org/officeDocument/2006/relationships" xmlns:w="http://schemas.openxmlformats.org/wordprocessingml/2006/main" xmlns:w14="http://schemas.microsoft.com/office/word/2010/wordml" xmlns:w15="http://schemas.microsoft.com/office/word/2012/wordml" xmlns:w16se="http://schemas.microsoft.com/office/word/2015/wordml/symex" mc:Ignorable="w14 w15 w16se">
+<w:styles xmlns:mc="http://schemas.openxmlformats.org/markup-compatibility/2006" xmlns:r="http://schemas.openxmlformats.org/officeDocument/2006/relationships" xmlns:w="http://schemas.openxmlformats.org/wordprocessingml/2006/main" xmlns:w14="http://schemas.microsoft.com/office/word/2010/wordml" xmlns:w15="http://schemas.microsoft.com/office/word/2012/wordml" xmlns:w16cid="http://schemas.microsoft.com/office/word/2016/wordml/cid" xmlns:w16se="http://schemas.microsoft.com/office/word/2015/wordml/symex" mc:Ignorable="w14 w15 w16se w16cid">
   <w:docDefaults>
     <w:rPrDefault>
       <w:rPr>
@@ -2254,7 +2289,7 @@
       </w:pPr>
     </w:pPrDefault>
   </w:docDefaults>
-  <w:latentStyles w:defLockedState="0" w:defUIPriority="99" w:defSemiHidden="0" w:defUnhideWhenUsed="0" w:defQFormat="0" w:count="371">
+  <w:latentStyles w:defLockedState="0" w:defUIPriority="99" w:defSemiHidden="0" w:defUnhideWhenUsed="0" w:defQFormat="0" w:count="376">
     <w:lsdException w:name="Normal" w:uiPriority="0" w:qFormat="1"/>
     <w:lsdException w:name="heading 1" w:uiPriority="2" w:qFormat="1"/>
     <w:lsdException w:name="heading 2" w:semiHidden="1" w:uiPriority="9" w:unhideWhenUsed="1" w:qFormat="1"/>
@@ -2360,7 +2395,6 @@
     <w:lsdException w:name="HTML Sample" w:semiHidden="1" w:unhideWhenUsed="1"/>
     <w:lsdException w:name="HTML Typewriter" w:semiHidden="1" w:unhideWhenUsed="1"/>
     <w:lsdException w:name="HTML Variable" w:semiHidden="1" w:unhideWhenUsed="1"/>
-    <w:lsdException w:name="Normal Table" w:semiHidden="1" w:unhideWhenUsed="1"/>
     <w:lsdException w:name="annotation subject" w:semiHidden="1" w:unhideWhenUsed="1"/>
     <w:lsdException w:name="No List" w:semiHidden="1" w:unhideWhenUsed="1"/>
     <w:lsdException w:name="Outline List 1" w:semiHidden="1" w:unhideWhenUsed="1"/>
@@ -2403,11 +2437,8 @@
     <w:lsdException w:name="Table Contemporary" w:semiHidden="1" w:unhideWhenUsed="1"/>
     <w:lsdException w:name="Table Elegant" w:semiHidden="1" w:unhideWhenUsed="1"/>
     <w:lsdException w:name="Table Professional" w:semiHidden="1" w:unhideWhenUsed="1"/>
-    <w:lsdException w:name="Table Subtle 1" w:semiHidden="1" w:unhideWhenUsed="1"/>
     <w:lsdException w:name="Table Subtle 2" w:semiHidden="1" w:unhideWhenUsed="1"/>
     <w:lsdException w:name="Table Web 1" w:semiHidden="1" w:unhideWhenUsed="1"/>
-    <w:lsdException w:name="Table Web 2" w:semiHidden="1" w:unhideWhenUsed="1"/>
-    <w:lsdException w:name="Table Web 3" w:semiHidden="1" w:unhideWhenUsed="1"/>
     <w:lsdException w:name="Balloon Text" w:semiHidden="1" w:unhideWhenUsed="1"/>
     <w:lsdException w:name="Table Grid" w:uiPriority="39"/>
     <w:lsdException w:name="Table Theme" w:semiHidden="1" w:unhideWhenUsed="1"/>
@@ -2626,6 +2657,11 @@
     <w:lsdException w:name="List Table 5 Dark Accent 6" w:uiPriority="50"/>
     <w:lsdException w:name="List Table 6 Colorful Accent 6" w:uiPriority="51"/>
     <w:lsdException w:name="List Table 7 Colorful Accent 6" w:uiPriority="52"/>
+    <w:lsdException w:name="Mention" w:semiHidden="1" w:unhideWhenUsed="1"/>
+    <w:lsdException w:name="Smart Hyperlink" w:semiHidden="1" w:unhideWhenUsed="1"/>
+    <w:lsdException w:name="Hashtag" w:semiHidden="1" w:unhideWhenUsed="1"/>
+    <w:lsdException w:name="Unresolved Mention" w:semiHidden="1" w:unhideWhenUsed="1"/>
+    <w:lsdException w:name="Smart Link" w:semiHidden="1" w:unhideWhenUsed="1"/>
   </w:latentStyles>
   <w:style w:type="paragraph" w:default="1" w:styleId="Normal">
     <w:name w:val="Normal"/>
@@ -28006,26 +28042,6 @@
 </file>
 
 <file path=customXml/item1.xml><?xml version="1.0" encoding="utf-8"?>
-<?mso-contentType ?>
-<FormTemplates xmlns="http://schemas.microsoft.com/sharepoint/v3/contenttype/forms">
-  <Display>DocumentLibraryForm</Display>
-  <Edit>DocumentLibraryForm</Edit>
-  <New>DocumentLibraryForm</New>
-</FormTemplates>
-</file>
-
-<file path=customXml/item2.xml><?xml version="1.0" encoding="utf-8"?>
-<p:properties xmlns:p="http://schemas.microsoft.com/office/2006/metadata/properties" xmlns:xsi="http://www.w3.org/2001/XMLSchema-instance" xmlns:pc="http://schemas.microsoft.com/office/infopath/2007/PartnerControls">
-  <documentManagement>
-    <Item_x0020_Details xmlns="40262f94-9f35-4ac3-9a90-690165a166b7" xsi:nil="true"/>
-    <Template_x0020_details xmlns="40262f94-9f35-4ac3-9a90-690165a166b7" xsi:nil="true"/>
-    <VSO_x0020_item_x0020_id xmlns="40262f94-9f35-4ac3-9a90-690165a166b7" xsi:nil="true"/>
-    <Assetid_x0020_ xmlns="40262f94-9f35-4ac3-9a90-690165a166b7" xsi:nil="true"/>
-  </documentManagement>
-</p:properties>
-</file>
-
-<file path=customXml/item3.xml><?xml version="1.0" encoding="utf-8"?>
 <ct:contentTypeSchema xmlns:ct="http://schemas.microsoft.com/office/2006/metadata/contentType" xmlns:ma="http://schemas.microsoft.com/office/2006/metadata/properties/metaAttributes" ct:_="" ma:_="" ma:contentTypeName="Document" ma:contentTypeID="0x010100AA3F7D94069FF64A86F7DFF56D60E3BE" ma:contentTypeVersion="6" ma:contentTypeDescription="Create a new document." ma:contentTypeScope="" ma:versionID="c32302c77d4085ecf495bdddb7f5e889">
   <xsd:schema xmlns:xsd="http://www.w3.org/2001/XMLSchema" xmlns:xs="http://www.w3.org/2001/XMLSchema" xmlns:p="http://schemas.microsoft.com/office/2006/metadata/properties" xmlns:ns2="a4f35948-e619-41b3-aa29-22878b09cfd2" xmlns:ns3="40262f94-9f35-4ac3-9a90-690165a166b7" targetNamespace="http://schemas.microsoft.com/office/2006/metadata/properties" ma:root="true" ma:fieldsID="4ab5ae46be95f9d0be6107e8200be7a2" ns2:_="" ns3:_="">
     <xsd:import namespace="a4f35948-e619-41b3-aa29-22878b09cfd2"/>
@@ -28206,32 +28222,27 @@
 </ct:contentTypeSchema>
 </file>
 
-<file path=customXml/itemProps1.xml><?xml version="1.0" encoding="utf-8"?>
-<ds:datastoreItem xmlns:ds="http://schemas.openxmlformats.org/officeDocument/2006/customXml" ds:itemID="{3FB0F827-0FEB-487A-A6DD-52E99303679F}">
-  <ds:schemaRefs>
-    <ds:schemaRef ds:uri="http://schemas.microsoft.com/sharepoint/v3/contenttype/forms"/>
-  </ds:schemaRefs>
-</ds:datastoreItem>
+<file path=customXml/item2.xml><?xml version="1.0" encoding="utf-8"?>
+<p:properties xmlns:p="http://schemas.microsoft.com/office/2006/metadata/properties" xmlns:xsi="http://www.w3.org/2001/XMLSchema-instance" xmlns:pc="http://schemas.microsoft.com/office/infopath/2007/PartnerControls">
+  <documentManagement>
+    <Item_x0020_Details xmlns="40262f94-9f35-4ac3-9a90-690165a166b7" xsi:nil="true"/>
+    <Template_x0020_details xmlns="40262f94-9f35-4ac3-9a90-690165a166b7" xsi:nil="true"/>
+    <VSO_x0020_item_x0020_id xmlns="40262f94-9f35-4ac3-9a90-690165a166b7" xsi:nil="true"/>
+    <Assetid_x0020_ xmlns="40262f94-9f35-4ac3-9a90-690165a166b7" xsi:nil="true"/>
+  </documentManagement>
+</p:properties>
 </file>
 
-<file path=customXml/itemProps2.xml><?xml version="1.0" encoding="utf-8"?>
-<ds:datastoreItem xmlns:ds="http://schemas.openxmlformats.org/officeDocument/2006/customXml" ds:itemID="{F8D3E59E-3D5E-4D8A-A6CD-32F8F19295D8}">
-  <ds:schemaRefs>
-    <ds:schemaRef ds:uri="http://purl.org/dc/elements/1.1/"/>
-    <ds:schemaRef ds:uri="http://schemas.microsoft.com/office/2006/metadata/properties"/>
-    <ds:schemaRef ds:uri="http://schemas.microsoft.com/office/2006/documentManagement/types"/>
-    <ds:schemaRef ds:uri="http://purl.org/dc/terms/"/>
-    <ds:schemaRef ds:uri="http://schemas.openxmlformats.org/package/2006/metadata/core-properties"/>
-    <ds:schemaRef ds:uri="http://purl.org/dc/dcmitype/"/>
-    <ds:schemaRef ds:uri="http://schemas.microsoft.com/office/infopath/2007/PartnerControls"/>
-    <ds:schemaRef ds:uri="40262f94-9f35-4ac3-9a90-690165a166b7"/>
-    <ds:schemaRef ds:uri="a4f35948-e619-41b3-aa29-22878b09cfd2"/>
-    <ds:schemaRef ds:uri="http://www.w3.org/XML/1998/namespace"/>
-  </ds:schemaRefs>
-</ds:datastoreItem>
+<file path=customXml/item3.xml><?xml version="1.0" encoding="utf-8"?>
+<?mso-contentType ?>
+<FormTemplates xmlns="http://schemas.microsoft.com/sharepoint/v3/contenttype/forms">
+  <Display>DocumentLibraryForm</Display>
+  <Edit>DocumentLibraryForm</Edit>
+  <New>DocumentLibraryForm</New>
+</FormTemplates>
 </file>
 
-<file path=customXml/itemProps3.xml><?xml version="1.0" encoding="utf-8"?>
+<file path=customXml/itemProps1.xml><?xml version="1.0" encoding="utf-8"?>
 <ds:datastoreItem xmlns:ds="http://schemas.openxmlformats.org/officeDocument/2006/customXml" ds:itemID="{C0FC7886-4D77-44E4-9C3D-112D7BD340B2}">
   <ds:schemaRefs>
     <ds:schemaRef ds:uri="http://schemas.microsoft.com/office/2006/metadata/contentType"/>
@@ -28248,4 +28259,22 @@
     <ds:schemaRef ds:uri="http://schemas.microsoft.com/internal/obd"/>
   </ds:schemaRefs>
 </ds:datastoreItem>
+</file>
+
+<file path=customXml/itemProps2.xml><?xml version="1.0" encoding="utf-8"?>
+<ds:datastoreItem xmlns:ds="http://schemas.openxmlformats.org/officeDocument/2006/customXml" ds:itemID="{F8D3E59E-3D5E-4D8A-A6CD-32F8F19295D8}">
+  <ds:schemaRefs>
+    <ds:schemaRef ds:uri="http://schemas.microsoft.com/office/2006/metadata/properties"/>
+    <ds:schemaRef ds:uri="http://schemas.microsoft.com/office/infopath/2007/PartnerControls"/>
+    <ds:schemaRef ds:uri="40262f94-9f35-4ac3-9a90-690165a166b7"/>
+  </ds:schemaRefs>
+</ds:datastoreItem>
+</file>
+
+<file path=customXml/itemProps3.xml><?xml version="1.0" encoding="utf-8"?>
+<ds:datastoreItem xmlns:ds="http://schemas.openxmlformats.org/officeDocument/2006/customXml" ds:itemID="{3FB0F827-0FEB-487A-A6DD-52E99303679F}">
+  <ds:schemaRefs>
+    <ds:schemaRef ds:uri="http://schemas.microsoft.com/sharepoint/v3/contenttype/forms"/>
+  </ds:schemaRefs>
+</ds:datastoreItem>
 </file>
</xml_diff>